<commit_message>
changes made in assignment file
</commit_message>
<xml_diff>
--- a/DBT Assignment4.docx
+++ b/DBT Assignment4.docx
@@ -1057,6 +1057,18 @@
     </w:p>
     <w:p>
       <w:pPr>
+        <w:pStyle w:val="BodyText"/>
+        <w:spacing w:before="1"/>
+      </w:pPr>
+    </w:p>
+    <w:p>
+      <w:pPr>
+        <w:pStyle w:val="BodyText"/>
+        <w:spacing w:before="1"/>
+      </w:pPr>
+    </w:p>
+    <w:p>
+      <w:pPr>
         <w:pStyle w:val="ListParagraph"/>
         <w:numPr>
           <w:ilvl w:val="0"/>
@@ -1074,7 +1086,6 @@
         <w:rPr>
           <w:sz w:val="24"/>
         </w:rPr>
-        <w:lastRenderedPageBreak/>
         <w:t xml:space="preserve">Write a query that will produce the </w:t>
       </w:r>
       <w:proofErr w:type="spellStart"/>
@@ -1107,27 +1118,10 @@
     </w:p>
     <w:p>
       <w:pPr>
-        <w:pStyle w:val="ListParagraph"/>
-        <w:tabs>
-          <w:tab w:val="left" w:pos="820"/>
-        </w:tabs>
-        <w:ind w:right="102" w:firstLine="0"/>
-        <w:rPr>
-          <w:sz w:val="24"/>
-        </w:rPr>
-      </w:pPr>
-    </w:p>
-    <w:p>
-      <w:pPr>
-        <w:pStyle w:val="ListParagraph"/>
-        <w:tabs>
-          <w:tab w:val="left" w:pos="820"/>
-        </w:tabs>
-        <w:ind w:right="102" w:firstLine="0"/>
-        <w:rPr>
-          <w:sz w:val="24"/>
-        </w:rPr>
-      </w:pPr>
+        <w:pStyle w:val="BodyText"/>
+      </w:pPr>
+      <w:bookmarkStart w:id="0" w:name="_GoBack"/>
+      <w:bookmarkEnd w:id="0"/>
     </w:p>
     <w:p>
       <w:pPr>
@@ -1139,9 +1133,9 @@
         </w:rPr>
         <w:drawing>
           <wp:inline distT="0" distB="0" distL="0" distR="0">
-            <wp:extent cx="5613400" cy="1913528"/>
+            <wp:extent cx="5613400" cy="1867461"/>
             <wp:effectExtent l="0" t="0" r="6350" b="0"/>
-            <wp:docPr id="5" name="Picture 5"/>
+            <wp:docPr id="6" name="Picture 6"/>
             <wp:cNvGraphicFramePr>
               <a:graphicFrameLocks xmlns:a="http://schemas.openxmlformats.org/drawingml/2006/main" noChangeAspect="1"/>
             </wp:cNvGraphicFramePr>
@@ -1149,7 +1143,7 @@
               <a:graphicData uri="http://schemas.openxmlformats.org/drawingml/2006/picture">
                 <pic:pic xmlns:pic="http://schemas.openxmlformats.org/drawingml/2006/picture">
                   <pic:nvPicPr>
-                    <pic:cNvPr id="0" name="Picture 9"/>
+                    <pic:cNvPr id="0" name="Picture 1"/>
                     <pic:cNvPicPr>
                       <a:picLocks noChangeAspect="1" noChangeArrowheads="1"/>
                     </pic:cNvPicPr>
@@ -1170,7 +1164,7 @@
                   <pic:spPr bwMode="auto">
                     <a:xfrm>
                       <a:off x="0" y="0"/>
-                      <a:ext cx="5613400" cy="1913528"/>
+                      <a:ext cx="5613400" cy="1867461"/>
                     </a:xfrm>
                     <a:prstGeom prst="rect">
                       <a:avLst/>
@@ -1330,11 +1324,6 @@
     <w:p>
       <w:pPr>
         <w:pStyle w:val="BodyText"/>
-      </w:pPr>
-    </w:p>
-    <w:p>
-      <w:pPr>
-        <w:pStyle w:val="BodyText"/>
         <w:spacing w:before="157"/>
       </w:pPr>
     </w:p>
@@ -1349,8 +1338,6 @@
           <w:sz w:val="24"/>
         </w:rPr>
       </w:pPr>
-      <w:bookmarkStart w:id="0" w:name="_GoBack"/>
-      <w:bookmarkEnd w:id="0"/>
     </w:p>
     <w:sectPr>
       <w:type w:val="continuous"/>

</xml_diff>